<commit_message>
Fixing comments and english mistakes
</commit_message>
<xml_diff>
--- a/EDA - Exploratory Data Analisys.docx
+++ b/EDA - Exploratory Data Analisys.docx
@@ -11,37 +11,36 @@
           <w:lang w:val="en-US"/>
         </w:rPr>
       </w:pPr>
-      <w:proofErr w:type="spellStart"/>
-      <w:r>
+    </w:p>
+    <w:p>
+      <w:pPr>
         <w:rPr>
           <w:rFonts w:ascii="Trebuchet MS" w:hAnsi="Trebuchet MS" w:cstheme="minorHAnsi"/>
           <w:sz w:val="32"/>
           <w:szCs w:val="32"/>
           <w:lang w:val="en-US"/>
         </w:rPr>
-        <w:t>Notas</w:t>
-      </w:r>
-      <w:proofErr w:type="spellEnd"/>
-      <w:r>
+      </w:pPr>
+    </w:p>
+    <w:p>
+      <w:pPr>
         <w:rPr>
           <w:rFonts w:ascii="Trebuchet MS" w:hAnsi="Trebuchet MS" w:cstheme="minorHAnsi"/>
           <w:sz w:val="32"/>
           <w:szCs w:val="32"/>
           <w:lang w:val="en-US"/>
         </w:rPr>
-        <w:t xml:space="preserve"> </w:t>
-      </w:r>
-      <w:proofErr w:type="spellStart"/>
-      <w:r>
+      </w:pPr>
+    </w:p>
+    <w:p>
+      <w:pPr>
         <w:rPr>
           <w:rFonts w:ascii="Trebuchet MS" w:hAnsi="Trebuchet MS" w:cstheme="minorHAnsi"/>
           <w:sz w:val="32"/>
           <w:szCs w:val="32"/>
           <w:lang w:val="en-US"/>
         </w:rPr>
-        <w:t>fiscais</w:t>
-      </w:r>
-      <w:proofErr w:type="spellEnd"/>
+      </w:pPr>
       <w:r>
         <w:rPr>
           <w:rFonts w:ascii="Trebuchet MS" w:hAnsi="Trebuchet MS" w:cstheme="minorHAnsi"/>
@@ -49,9 +48,8 @@
           <w:szCs w:val="32"/>
           <w:lang w:val="en-US"/>
         </w:rPr>
-        <w:t xml:space="preserve"> </w:t>
-      </w:r>
-      <w:proofErr w:type="spellStart"/>
+        <w:tab/>
+      </w:r>
       <w:r>
         <w:rPr>
           <w:rFonts w:ascii="Trebuchet MS" w:hAnsi="Trebuchet MS" w:cstheme="minorHAnsi"/>
@@ -59,21 +57,60 @@
           <w:szCs w:val="32"/>
           <w:lang w:val="en-US"/>
         </w:rPr>
-        <w:t>eletronica</w:t>
-      </w:r>
-      <w:proofErr w:type="spellEnd"/>
-      <w:r>
+        <w:tab/>
+      </w:r>
+    </w:p>
+    <w:p>
+      <w:pPr>
         <w:rPr>
           <w:rFonts w:ascii="Trebuchet MS" w:hAnsi="Trebuchet MS" w:cstheme="minorHAnsi"/>
           <w:sz w:val="32"/>
           <w:szCs w:val="32"/>
           <w:lang w:val="en-US"/>
         </w:rPr>
-        <w:t xml:space="preserve"> exploration</w:t>
-      </w:r>
-    </w:p>
-    <w:p>
-      <w:pPr>
+      </w:pPr>
+    </w:p>
+    <w:p>
+      <w:pPr>
+        <w:rPr>
+          <w:rFonts w:ascii="Trebuchet MS" w:hAnsi="Trebuchet MS" w:cstheme="minorHAnsi"/>
+          <w:sz w:val="44"/>
+          <w:szCs w:val="44"/>
+          <w:lang w:val="en-US"/>
+        </w:rPr>
+      </w:pPr>
+      <w:r>
+        <w:rPr>
+          <w:rFonts w:ascii="Trebuchet MS" w:hAnsi="Trebuchet MS" w:cstheme="minorHAnsi"/>
+          <w:sz w:val="44"/>
+          <w:szCs w:val="44"/>
+          <w:lang w:val="en-US"/>
+        </w:rPr>
+        <w:tab/>
+      </w:r>
+      <w:r>
+        <w:rPr>
+          <w:rFonts w:ascii="Trebuchet MS" w:hAnsi="Trebuchet MS" w:cstheme="minorHAnsi"/>
+          <w:sz w:val="44"/>
+          <w:szCs w:val="44"/>
+          <w:lang w:val="en-US"/>
+        </w:rPr>
+        <w:tab/>
+      </w:r>
+      <w:r>
+        <w:rPr>
+          <w:rFonts w:ascii="Trebuchet MS" w:hAnsi="Trebuchet MS" w:cstheme="minorHAnsi"/>
+          <w:sz w:val="44"/>
+          <w:szCs w:val="44"/>
+          <w:lang w:val="en-US"/>
+        </w:rPr>
+        <w:tab/>
+        <w:t>Exploratory data analysis</w:t>
+      </w:r>
+    </w:p>
+    <w:p>
+      <w:pPr>
+        <w:ind w:left="1416" w:firstLine="708"/>
         <w:rPr>
           <w:rFonts w:ascii="Trebuchet MS" w:hAnsi="Trebuchet MS" w:cstheme="minorHAnsi"/>
           <w:sz w:val="32"/>
@@ -88,6 +125,67 @@
           <w:szCs w:val="32"/>
           <w:lang w:val="en-US"/>
         </w:rPr>
+        <w:t>Notas fiscais electronica</w:t>
+      </w:r>
+    </w:p>
+    <w:p>
+      <w:pPr>
+        <w:ind w:left="1416" w:firstLine="708"/>
+        <w:rPr>
+          <w:rFonts w:ascii="Trebuchet MS" w:hAnsi="Trebuchet MS" w:cstheme="minorHAnsi"/>
+          <w:sz w:val="32"/>
+          <w:szCs w:val="32"/>
+          <w:lang w:val="en-US"/>
+        </w:rPr>
+      </w:pPr>
+      <w:r>
+        <w:rPr>
+          <w:rFonts w:ascii="Trebuchet MS" w:hAnsi="Trebuchet MS" w:cstheme="minorHAnsi"/>
+          <w:sz w:val="32"/>
+          <w:szCs w:val="32"/>
+          <w:lang w:val="en-US"/>
+        </w:rPr>
+        <w:t>By Andre Luis</w:t>
+      </w:r>
+      <w:bookmarkStart w:id="0" w:name="_GoBack"/>
+      <w:bookmarkEnd w:id="0"/>
+    </w:p>
+    <w:p>
+      <w:pPr>
+        <w:rPr>
+          <w:rFonts w:ascii="Trebuchet MS" w:hAnsi="Trebuchet MS" w:cstheme="minorHAnsi"/>
+          <w:sz w:val="32"/>
+          <w:szCs w:val="32"/>
+          <w:lang w:val="en-US"/>
+        </w:rPr>
+      </w:pPr>
+      <w:r>
+        <w:rPr>
+          <w:rFonts w:ascii="Trebuchet MS" w:hAnsi="Trebuchet MS" w:cstheme="minorHAnsi"/>
+          <w:sz w:val="32"/>
+          <w:szCs w:val="32"/>
+          <w:lang w:val="en-US"/>
+        </w:rPr>
+        <w:br w:type="page"/>
+      </w:r>
+    </w:p>
+    <w:p>
+      <w:pPr>
+        <w:rPr>
+          <w:rFonts w:ascii="Trebuchet MS" w:hAnsi="Trebuchet MS" w:cstheme="minorHAnsi"/>
+          <w:sz w:val="32"/>
+          <w:szCs w:val="32"/>
+          <w:lang w:val="en-US"/>
+        </w:rPr>
+      </w:pPr>
+      <w:r>
+        <w:rPr>
+          <w:rFonts w:ascii="Trebuchet MS" w:hAnsi="Trebuchet MS" w:cstheme="minorHAnsi"/>
+          <w:sz w:val="32"/>
+          <w:szCs w:val="32"/>
+          <w:lang w:val="en-US"/>
+        </w:rPr>
+        <w:lastRenderedPageBreak/>
         <w:t>Introduction</w:t>
       </w:r>
     </w:p>
@@ -103,44 +201,79 @@
           <w:rFonts w:ascii="Trebuchet MS" w:hAnsi="Trebuchet MS"/>
           <w:lang w:val="en-US"/>
         </w:rPr>
-        <w:t>The language used to develop this</w:t>
-      </w:r>
-      <w:r>
-        <w:rPr>
-          <w:rFonts w:ascii="Trebuchet MS" w:hAnsi="Trebuchet MS"/>
-          <w:lang w:val="en-US"/>
-        </w:rPr>
-        <w:t xml:space="preserve"> challenge was R.</w:t>
-      </w:r>
-      <w:r>
-        <w:rPr>
-          <w:rFonts w:ascii="Trebuchet MS" w:hAnsi="Trebuchet MS"/>
-          <w:lang w:val="en-US"/>
-        </w:rPr>
-        <w:t xml:space="preserve"> The dataset used in this </w:t>
-      </w:r>
-      <w:r>
-        <w:rPr>
-          <w:rFonts w:ascii="Trebuchet MS" w:hAnsi="Trebuchet MS"/>
-          <w:lang w:val="en-US"/>
-        </w:rPr>
-        <w:t xml:space="preserve">analyze </w:t>
-      </w:r>
-      <w:proofErr w:type="gramStart"/>
-      <w:r>
-        <w:rPr>
-          <w:rFonts w:ascii="Trebuchet MS" w:hAnsi="Trebuchet MS"/>
-          <w:lang w:val="en-US"/>
-        </w:rPr>
-        <w:t>was found</w:t>
-      </w:r>
-      <w:proofErr w:type="gramEnd"/>
-      <w:r>
-        <w:rPr>
-          <w:rFonts w:ascii="Trebuchet MS" w:hAnsi="Trebuchet MS"/>
-          <w:lang w:val="en-US"/>
-        </w:rPr>
-        <w:t xml:space="preserve"> at this address: </w:t>
+        <w:t>This document is going to describe the process to know how much a customer will spend and the sales forecast for the next week.</w:t>
+      </w:r>
+    </w:p>
+    <w:p>
+      <w:pPr>
+        <w:rPr>
+          <w:rFonts w:ascii="Trebuchet MS" w:hAnsi="Trebuchet MS"/>
+          <w:lang w:val="en-US"/>
+        </w:rPr>
+      </w:pPr>
+      <w:r>
+        <w:rPr>
+          <w:rFonts w:ascii="Trebuchet MS" w:hAnsi="Trebuchet MS"/>
+          <w:lang w:val="en-US"/>
+        </w:rPr>
+        <w:t>I am going to use R language to help to understand the dataset behavior</w:t>
+      </w:r>
+      <w:r>
+        <w:rPr>
+          <w:rFonts w:ascii="Trebuchet MS" w:hAnsi="Trebuchet MS"/>
+          <w:lang w:val="en-US"/>
+        </w:rPr>
+        <w:t>,</w:t>
+      </w:r>
+      <w:r>
+        <w:rPr>
+          <w:rFonts w:ascii="Trebuchet MS" w:hAnsi="Trebuchet MS"/>
+          <w:lang w:val="en-US"/>
+        </w:rPr>
+        <w:t xml:space="preserve"> </w:t>
+      </w:r>
+      <w:r>
+        <w:rPr>
+          <w:rFonts w:ascii="Trebuchet MS" w:hAnsi="Trebuchet MS"/>
+          <w:lang w:val="en-US"/>
+        </w:rPr>
+        <w:t>and also</w:t>
+      </w:r>
+      <w:r>
+        <w:rPr>
+          <w:rFonts w:ascii="Trebuchet MS" w:hAnsi="Trebuchet MS"/>
+          <w:lang w:val="en-US"/>
+        </w:rPr>
+        <w:t xml:space="preserve"> to calculate and make the predictions.</w:t>
+      </w:r>
+    </w:p>
+    <w:p>
+      <w:pPr>
+        <w:rPr>
+          <w:rFonts w:ascii="Trebuchet MS" w:hAnsi="Trebuchet MS"/>
+          <w:lang w:val="en-US"/>
+        </w:rPr>
+      </w:pPr>
+      <w:r>
+        <w:rPr>
+          <w:rFonts w:ascii="Trebuchet MS" w:hAnsi="Trebuchet MS"/>
+          <w:lang w:val="en-US"/>
+        </w:rPr>
+        <w:t xml:space="preserve">The dataset </w:t>
+      </w:r>
+      <w:r>
+        <w:rPr>
+          <w:rFonts w:ascii="Trebuchet MS" w:hAnsi="Trebuchet MS"/>
+          <w:lang w:val="en-US"/>
+        </w:rPr>
+        <w:t xml:space="preserve">I am using was available by Totvs </w:t>
+      </w:r>
+      <w:r>
+        <w:rPr>
+          <w:rFonts w:ascii="Trebuchet MS" w:hAnsi="Trebuchet MS"/>
+          <w:lang w:val="en-US"/>
+        </w:rPr>
+        <w:t xml:space="preserve">at this address: </w:t>
       </w:r>
       <w:hyperlink r:id="rId4" w:history="1">
         <w:r>
@@ -148,38 +281,9 @@
             <w:rFonts w:ascii="Trebuchet MS" w:hAnsi="Trebuchet MS"/>
             <w:lang w:val="en-US"/>
           </w:rPr>
-          <w:t>https://github.com/TOTVS/MDMStatic/blob/master/code-challenge/TOTVS%20Labs%20-%20AI%20Challenge%20-%20Dataset.zip?raw=true.</w:t>
-        </w:r>
-        <w:r>
-          <w:rPr>
-            <w:rFonts w:ascii="Trebuchet MS" w:hAnsi="Trebuchet MS"/>
-            <w:lang w:val="en-US"/>
-          </w:rPr>
-          <w:t> </w:t>
+          <w:t>https://github.com/TOTVS/MDMStatic/blob/master/code-challenge/TOTVS%20Labs%20-%20AI%20Challenge%20-%20Dataset.zip?raw=true. </w:t>
         </w:r>
       </w:hyperlink>
-    </w:p>
-    <w:p>
-      <w:pPr>
-        <w:rPr>
-          <w:rFonts w:ascii="Trebuchet MS" w:hAnsi="Trebuchet MS"/>
-          <w:lang w:val="en-US"/>
-        </w:rPr>
-      </w:pPr>
-      <w:r>
-        <w:rPr>
-          <w:rFonts w:ascii="Trebuchet MS" w:hAnsi="Trebuchet MS"/>
-          <w:lang w:val="en-US"/>
-        </w:rPr>
-        <w:t xml:space="preserve">The goal is predict how much a customer will spend and the sales forecast for the next week. </w:t>
-      </w:r>
-      <w:r>
-        <w:rPr>
-          <w:rFonts w:ascii="Trebuchet MS" w:hAnsi="Trebuchet MS"/>
-          <w:lang w:val="en-US"/>
-        </w:rPr>
-        <w:t>It is possible you have one nota fiscal for a group of people (customers). I am considering on this analyze, for each nota fiscal there is one customer.</w:t>
-      </w:r>
     </w:p>
     <w:p>
       <w:pPr>
@@ -212,7 +316,14 @@
           <w:rFonts w:ascii="Trebuchet MS" w:hAnsi="Trebuchet MS"/>
           <w:lang w:val="en-US"/>
         </w:rPr>
-        <w:t xml:space="preserve">It was necessary to create two dataset. The first one has the </w:t>
+        <w:t xml:space="preserve">I create </w:t>
+      </w:r>
+      <w:r>
+        <w:rPr>
+          <w:rFonts w:ascii="Trebuchet MS" w:hAnsi="Trebuchet MS"/>
+          <w:lang w:val="en-US"/>
+        </w:rPr>
+        <w:t xml:space="preserve">two dataset. The first one has the </w:t>
       </w:r>
       <w:r>
         <w:rPr>
@@ -226,7 +337,21 @@
           <w:rFonts w:ascii="Trebuchet MS" w:hAnsi="Trebuchet MS"/>
           <w:lang w:val="en-US"/>
         </w:rPr>
-        <w:t xml:space="preserve"> data and the second has the product data. The </w:t>
+        <w:t xml:space="preserve"> data and the second has the product</w:t>
+      </w:r>
+      <w:r>
+        <w:rPr>
+          <w:rFonts w:ascii="Trebuchet MS" w:hAnsi="Trebuchet MS"/>
+          <w:lang w:val="en-US"/>
+        </w:rPr>
+        <w:t>s from the nota fiscal</w:t>
+      </w:r>
+      <w:r>
+        <w:rPr>
+          <w:rFonts w:ascii="Trebuchet MS" w:hAnsi="Trebuchet MS"/>
+          <w:lang w:val="en-US"/>
+        </w:rPr>
+        <w:t xml:space="preserve"> data. The </w:t>
       </w:r>
       <w:r>
         <w:rPr>
@@ -268,37 +393,49 @@
           <w:rFonts w:ascii="Trebuchet MS" w:hAnsi="Trebuchet MS"/>
           <w:lang w:val="en-US"/>
         </w:rPr>
-        <w:t xml:space="preserve"> Both dataset has some attributes sh</w:t>
-      </w:r>
-      <w:r>
-        <w:rPr>
-          <w:rFonts w:ascii="Trebuchet MS" w:hAnsi="Trebuchet MS"/>
-          <w:lang w:val="en-US"/>
-        </w:rPr>
-        <w:t xml:space="preserve">ared (mesa, </w:t>
-      </w:r>
-      <w:proofErr w:type="spellStart"/>
-      <w:r>
-        <w:rPr>
-          <w:rFonts w:ascii="Trebuchet MS" w:hAnsi="Trebuchet MS"/>
-          <w:lang w:val="en-US"/>
-        </w:rPr>
-        <w:t>dataemissao</w:t>
-      </w:r>
-      <w:proofErr w:type="spellEnd"/>
-      <w:r>
-        <w:rPr>
-          <w:rFonts w:ascii="Trebuchet MS" w:hAnsi="Trebuchet MS"/>
-          <w:lang w:val="en-US"/>
-        </w:rPr>
-        <w:t xml:space="preserve"> and week</w:t>
-      </w:r>
-      <w:r>
-        <w:rPr>
-          <w:rFonts w:ascii="Trebuchet MS" w:hAnsi="Trebuchet MS"/>
-          <w:lang w:val="en-US"/>
-        </w:rPr>
-        <w:t>) which allows us to cross search in both dataset.</w:t>
+        <w:t xml:space="preserve"> Both dataset </w:t>
+      </w:r>
+      <w:r>
+        <w:rPr>
+          <w:rFonts w:ascii="Trebuchet MS" w:hAnsi="Trebuchet MS"/>
+          <w:lang w:val="en-US"/>
+        </w:rPr>
+        <w:t>have</w:t>
+      </w:r>
+      <w:r>
+        <w:rPr>
+          <w:rFonts w:ascii="Trebuchet MS" w:hAnsi="Trebuchet MS"/>
+          <w:lang w:val="en-US"/>
+        </w:rPr>
+        <w:t xml:space="preserve"> some attributes sh</w:t>
+      </w:r>
+      <w:r>
+        <w:rPr>
+          <w:rFonts w:ascii="Trebuchet MS" w:hAnsi="Trebuchet MS"/>
+          <w:lang w:val="en-US"/>
+        </w:rPr>
+        <w:t>ared (mesa, dataemissao and week</w:t>
+      </w:r>
+      <w:r>
+        <w:rPr>
+          <w:rFonts w:ascii="Trebuchet MS" w:hAnsi="Trebuchet MS"/>
+          <w:lang w:val="en-US"/>
+        </w:rPr>
+        <w:t xml:space="preserve">) which allows us to cross </w:t>
+      </w:r>
+      <w:r>
+        <w:rPr>
+          <w:rFonts w:ascii="Trebuchet MS" w:hAnsi="Trebuchet MS"/>
+          <w:lang w:val="en-US"/>
+        </w:rPr>
+        <w:t>data</w:t>
+      </w:r>
+      <w:r>
+        <w:rPr>
+          <w:rFonts w:ascii="Trebuchet MS" w:hAnsi="Trebuchet MS"/>
+          <w:lang w:val="en-US"/>
+        </w:rPr>
+        <w:t>.</w:t>
       </w:r>
     </w:p>
     <w:p>
@@ -330,28 +467,28 @@
           <w:rFonts w:ascii="Trebuchet MS" w:hAnsi="Trebuchet MS"/>
           <w:lang w:val="en-US"/>
         </w:rPr>
-        <w:t xml:space="preserve">There are 1635 observation where the product the customer </w:t>
-      </w:r>
-      <w:r>
-        <w:rPr>
-          <w:rFonts w:ascii="Trebuchet MS" w:hAnsi="Trebuchet MS"/>
-          <w:lang w:val="en-US"/>
-        </w:rPr>
-        <w:t>had</w:t>
-      </w:r>
-      <w:r>
-        <w:rPr>
-          <w:rFonts w:ascii="Trebuchet MS" w:hAnsi="Trebuchet MS"/>
-          <w:lang w:val="en-US"/>
-        </w:rPr>
-        <w:t xml:space="preserve"> is a buffet, consequently every “nota fiscal”</w:t>
-      </w:r>
-      <w:r>
-        <w:rPr>
-          <w:rFonts w:ascii="Trebuchet MS" w:hAnsi="Trebuchet MS"/>
-          <w:lang w:val="en-US"/>
-        </w:rPr>
-        <w:t xml:space="preserve"> buffet product.</w:t>
+        <w:t>There are 3547 observations in the product dataset. From it, t</w:t>
+      </w:r>
+      <w:r>
+        <w:rPr>
+          <w:rFonts w:ascii="Trebuchet MS" w:hAnsi="Trebuchet MS"/>
+          <w:lang w:val="en-US"/>
+        </w:rPr>
+        <w:t>here are 1635 observation where the product is a buffet</w:t>
+      </w:r>
+      <w:r>
+        <w:rPr>
+          <w:rFonts w:ascii="Trebuchet MS" w:hAnsi="Trebuchet MS"/>
+          <w:lang w:val="en-US"/>
+        </w:rPr>
+        <w:t xml:space="preserve">, what means the amount of buffet is equals the number of </w:t>
+      </w:r>
+      <w:r>
+        <w:rPr>
+          <w:rFonts w:ascii="Trebuchet MS" w:hAnsi="Trebuchet MS"/>
+          <w:lang w:val="en-US"/>
+        </w:rPr>
+        <w:t>customer.</w:t>
       </w:r>
     </w:p>
     <w:p>
@@ -367,47 +504,8 @@
           <w:rFonts w:ascii="Trebuchet MS" w:hAnsi="Trebuchet MS"/>
           <w:lang w:val="en-US"/>
         </w:rPr>
-        <w:t xml:space="preserve">The next two histograms show the distribution from the total spent by </w:t>
-      </w:r>
-      <w:proofErr w:type="spellStart"/>
-      <w:r>
-        <w:rPr>
-          <w:rFonts w:ascii="Trebuchet MS" w:hAnsi="Trebuchet MS"/>
-          <w:lang w:val="en-US"/>
-        </w:rPr>
-        <w:t>notal</w:t>
-      </w:r>
-      <w:proofErr w:type="spellEnd"/>
-      <w:r>
-        <w:rPr>
-          <w:rFonts w:ascii="Trebuchet MS" w:hAnsi="Trebuchet MS"/>
-          <w:lang w:val="en-US"/>
-        </w:rPr>
-        <w:t xml:space="preserve"> fiscal and the </w:t>
-      </w:r>
-      <w:r>
-        <w:rPr>
-          <w:rFonts w:ascii="Trebuchet MS" w:hAnsi="Trebuchet MS"/>
-          <w:lang w:val="en-US"/>
-        </w:rPr>
-        <w:t>price of the buffet</w:t>
-      </w:r>
-      <w:r>
-        <w:rPr>
-          <w:rFonts w:ascii="Trebuchet MS" w:hAnsi="Trebuchet MS"/>
-          <w:lang w:val="en-US"/>
-        </w:rPr>
-        <w:t>.</w:t>
-      </w:r>
-    </w:p>
-    <w:p>
-      <w:pPr>
-        <w:rPr>
-          <w:rFonts w:ascii="Trebuchet MS" w:hAnsi="Trebuchet MS"/>
-          <w:b/>
-          <w:lang w:val="en-US"/>
-        </w:rPr>
-      </w:pPr>
+        <w:t xml:space="preserve">I figured out the price of the Buffet product has a variance by nota fiscal eletronica. So, I plot the next two histogram to compare the data distribution from the nota fiscal total and the distribution from the buffet price. </w:t>
+      </w:r>
       <w:r>
         <w:rPr>
           <w:noProof/>
@@ -462,28 +560,56 @@
           <w:rFonts w:ascii="Trebuchet MS" w:hAnsi="Trebuchet MS"/>
           <w:lang w:val="en-US"/>
         </w:rPr>
-        <w:t xml:space="preserve">Both distribution is very similar. They have </w:t>
-      </w:r>
-      <w:r>
-        <w:rPr>
-          <w:rFonts w:ascii="Trebuchet MS" w:hAnsi="Trebuchet MS"/>
-          <w:lang w:val="en-US"/>
-        </w:rPr>
-        <w:t>distribution positively skewed</w:t>
-      </w:r>
-      <w:r>
-        <w:rPr>
-          <w:rFonts w:ascii="Trebuchet MS" w:hAnsi="Trebuchet MS"/>
-          <w:lang w:val="en-US"/>
-        </w:rPr>
-        <w:t xml:space="preserve"> with some outliers’ </w:t>
-      </w:r>
-      <w:r>
-        <w:rPr>
-          <w:rFonts w:ascii="Trebuchet MS" w:hAnsi="Trebuchet MS"/>
-          <w:lang w:val="en-US"/>
-        </w:rPr>
-        <w:t>prices</w:t>
+        <w:t xml:space="preserve">Both </w:t>
+      </w:r>
+      <w:r>
+        <w:rPr>
+          <w:rFonts w:ascii="Trebuchet MS" w:hAnsi="Trebuchet MS"/>
+          <w:lang w:val="en-US"/>
+        </w:rPr>
+        <w:t xml:space="preserve">histogram have a similar </w:t>
+      </w:r>
+      <w:r>
+        <w:rPr>
+          <w:rFonts w:ascii="Trebuchet MS" w:hAnsi="Trebuchet MS"/>
+          <w:lang w:val="en-US"/>
+        </w:rPr>
+        <w:t>distribution</w:t>
+      </w:r>
+      <w:r>
+        <w:rPr>
+          <w:rFonts w:ascii="Trebuchet MS" w:hAnsi="Trebuchet MS"/>
+          <w:lang w:val="en-US"/>
+        </w:rPr>
+        <w:t xml:space="preserve"> with a </w:t>
+      </w:r>
+      <w:r>
+        <w:rPr>
+          <w:rFonts w:ascii="Trebuchet MS" w:hAnsi="Trebuchet MS"/>
+          <w:lang w:val="en-US"/>
+        </w:rPr>
+        <w:t xml:space="preserve">positively skewed </w:t>
+      </w:r>
+      <w:r>
+        <w:rPr>
+          <w:rFonts w:ascii="Trebuchet MS" w:hAnsi="Trebuchet MS"/>
+          <w:lang w:val="en-US"/>
+        </w:rPr>
+        <w:t xml:space="preserve">distribution </w:t>
+      </w:r>
+      <w:r>
+        <w:rPr>
+          <w:rFonts w:ascii="Trebuchet MS" w:hAnsi="Trebuchet MS"/>
+          <w:lang w:val="en-US"/>
+        </w:rPr>
+        <w:t xml:space="preserve">with outliers’ </w:t>
+      </w:r>
+      <w:r>
+        <w:rPr>
+          <w:rFonts w:ascii="Trebuchet MS" w:hAnsi="Trebuchet MS"/>
+          <w:lang w:val="en-US"/>
+        </w:rPr>
+        <w:t>values</w:t>
       </w:r>
       <w:r>
         <w:rPr>
@@ -519,30 +645,70 @@
           <w:rFonts w:ascii="Trebuchet MS" w:hAnsi="Trebuchet MS"/>
           <w:lang w:val="en-US"/>
         </w:rPr>
-        <w:t xml:space="preserve"> above 200, there were </w:t>
-      </w:r>
-      <w:proofErr w:type="gramStart"/>
-      <w:r>
-        <w:rPr>
-          <w:rFonts w:ascii="Trebuchet MS" w:hAnsi="Trebuchet MS"/>
-          <w:lang w:val="en-US"/>
-        </w:rPr>
-        <w:t>4</w:t>
-      </w:r>
-      <w:proofErr w:type="gramEnd"/>
-      <w:r>
-        <w:rPr>
-          <w:rFonts w:ascii="Trebuchet MS" w:hAnsi="Trebuchet MS"/>
-          <w:lang w:val="en-US"/>
-        </w:rPr>
-        <w:t xml:space="preserve"> observations, 3 buffets and one Sushi Especial. These outliers could be mistyped value, because they are </w:t>
-      </w:r>
-      <w:r>
-        <w:rPr>
-          <w:rFonts w:ascii="Trebuchet MS" w:hAnsi="Trebuchet MS"/>
-          <w:lang w:val="en-US"/>
-        </w:rPr>
-        <w:t>higher above the price product mean, 25.58, however, it also can be a family or group of people together due the amount of product in the nota fiscal.</w:t>
+        <w:t xml:space="preserve"> above 200, there were 4 observations, 3 buffets and one Sushi Especial. These outliers could be mistyped value, because </w:t>
+      </w:r>
+      <w:r>
+        <w:rPr>
+          <w:rFonts w:ascii="Trebuchet MS" w:hAnsi="Trebuchet MS"/>
+          <w:lang w:val="en-US"/>
+        </w:rPr>
+        <w:t>the values</w:t>
+      </w:r>
+      <w:r>
+        <w:rPr>
+          <w:rFonts w:ascii="Trebuchet MS" w:hAnsi="Trebuchet MS"/>
+          <w:lang w:val="en-US"/>
+        </w:rPr>
+        <w:t xml:space="preserve"> are </w:t>
+      </w:r>
+      <w:r>
+        <w:rPr>
+          <w:rFonts w:ascii="Trebuchet MS" w:hAnsi="Trebuchet MS"/>
+          <w:lang w:val="en-US"/>
+        </w:rPr>
+        <w:t xml:space="preserve">higher above the price product mean, 25.58, however, </w:t>
+      </w:r>
+      <w:r>
+        <w:rPr>
+          <w:rFonts w:ascii="Trebuchet MS" w:hAnsi="Trebuchet MS"/>
+          <w:lang w:val="en-US"/>
+        </w:rPr>
+        <w:t xml:space="preserve">this price </w:t>
+      </w:r>
+      <w:r>
+        <w:rPr>
+          <w:rFonts w:ascii="Trebuchet MS" w:hAnsi="Trebuchet MS"/>
+          <w:lang w:val="en-US"/>
+        </w:rPr>
+        <w:t>can</w:t>
+      </w:r>
+      <w:r>
+        <w:rPr>
+          <w:rFonts w:ascii="Trebuchet MS" w:hAnsi="Trebuchet MS"/>
+          <w:lang w:val="en-US"/>
+        </w:rPr>
+        <w:t xml:space="preserve"> also mean a </w:t>
+      </w:r>
+      <w:r>
+        <w:rPr>
+          <w:rFonts w:ascii="Trebuchet MS" w:hAnsi="Trebuchet MS"/>
+          <w:lang w:val="en-US"/>
+        </w:rPr>
+        <w:t>family or group of people together due the amount of product in the nota fiscal</w:t>
+      </w:r>
+      <w:r>
+        <w:rPr>
+          <w:rFonts w:ascii="Trebuchet MS" w:hAnsi="Trebuchet MS"/>
+          <w:lang w:val="en-US"/>
+        </w:rPr>
+        <w:t xml:space="preserve"> where the price was high</w:t>
+      </w:r>
+      <w:r>
+        <w:rPr>
+          <w:rFonts w:ascii="Trebuchet MS" w:hAnsi="Trebuchet MS"/>
+          <w:lang w:val="en-US"/>
+        </w:rPr>
+        <w:t>.</w:t>
       </w:r>
     </w:p>
     <w:p>
@@ -558,17 +724,15 @@
           <w:lang w:val="en-US"/>
         </w:rPr>
         <w:lastRenderedPageBreak/>
-        <w:t xml:space="preserve">Based on the distribution from the last two histogram, I think the product dataset </w:t>
-      </w:r>
-      <w:proofErr w:type="gramStart"/>
-      <w:r>
-        <w:rPr>
-          <w:rFonts w:ascii="Trebuchet MS" w:hAnsi="Trebuchet MS"/>
-          <w:lang w:val="en-US"/>
-        </w:rPr>
-        <w:t>can be disregarded</w:t>
-      </w:r>
-      <w:proofErr w:type="gramEnd"/>
+        <w:t>Based on the distribution from the last two histogram, I think the product dataset can be disregarded</w:t>
+      </w:r>
+      <w:r>
+        <w:rPr>
+          <w:rFonts w:ascii="Trebuchet MS" w:hAnsi="Trebuchet MS"/>
+          <w:lang w:val="en-US"/>
+        </w:rPr>
+        <w:t xml:space="preserve"> and we can make the predictions based on the nota fiscal dataset</w:t>
+      </w:r>
       <w:r>
         <w:rPr>
           <w:rFonts w:ascii="Trebuchet MS" w:hAnsi="Trebuchet MS"/>
@@ -620,39 +784,20 @@
           <w:lang w:val="en-US"/>
         </w:rPr>
       </w:pPr>
-    </w:p>
-    <w:p>
-      <w:pPr>
+      <w:r>
         <w:rPr>
           <w:rFonts w:ascii="Trebuchet MS" w:hAnsi="Trebuchet MS"/>
           <w:b/>
           <w:lang w:val="en-US"/>
         </w:rPr>
-      </w:pPr>
-      <w:proofErr w:type="spellStart"/>
+        <w:t>Nota fiscal</w:t>
+      </w:r>
       <w:r>
         <w:rPr>
           <w:rFonts w:ascii="Trebuchet MS" w:hAnsi="Trebuchet MS"/>
           <w:b/>
           <w:lang w:val="en-US"/>
         </w:rPr>
-        <w:t>Nota</w:t>
-      </w:r>
-      <w:proofErr w:type="spellEnd"/>
-      <w:r>
-        <w:rPr>
-          <w:rFonts w:ascii="Trebuchet MS" w:hAnsi="Trebuchet MS"/>
-          <w:b/>
-          <w:lang w:val="en-US"/>
-        </w:rPr>
-        <w:t xml:space="preserve"> fiscal</w:t>
-      </w:r>
-      <w:r>
-        <w:rPr>
-          <w:rFonts w:ascii="Trebuchet MS" w:hAnsi="Trebuchet MS"/>
-          <w:b/>
-          <w:lang w:val="en-US"/>
-        </w:rPr>
         <w:t xml:space="preserve"> dataset.</w:t>
       </w:r>
     </w:p>
@@ -663,21 +808,12 @@
           <w:lang w:val="en-US"/>
         </w:rPr>
       </w:pPr>
-      <w:proofErr w:type="spellStart"/>
-      <w:r>
-        <w:rPr>
-          <w:rFonts w:ascii="Trebuchet MS" w:hAnsi="Trebuchet MS"/>
-          <w:lang w:val="en-US"/>
-        </w:rPr>
-        <w:t>Valortotal</w:t>
-      </w:r>
-      <w:proofErr w:type="spellEnd"/>
-      <w:r>
-        <w:rPr>
-          <w:rFonts w:ascii="Trebuchet MS" w:hAnsi="Trebuchet MS"/>
-          <w:lang w:val="en-US"/>
-        </w:rPr>
-        <w:t xml:space="preserve"> is the property n</w:t>
+      <w:r>
+        <w:rPr>
+          <w:rFonts w:ascii="Trebuchet MS" w:hAnsi="Trebuchet MS"/>
+          <w:lang w:val="en-US"/>
+        </w:rPr>
+        <w:t>Valortotal is the property n</w:t>
       </w:r>
       <w:r>
         <w:rPr>
@@ -734,23 +870,28 @@
           <w:rFonts w:ascii="Trebuchet MS" w:hAnsi="Trebuchet MS"/>
           <w:lang w:val="en-US"/>
         </w:rPr>
-        <w:t xml:space="preserve"> two histogram was create to describe the </w:t>
-      </w:r>
-      <w:proofErr w:type="spellStart"/>
-      <w:r>
-        <w:rPr>
-          <w:rFonts w:ascii="Trebuchet MS" w:hAnsi="Trebuchet MS"/>
-          <w:lang w:val="en-US"/>
-        </w:rPr>
-        <w:t>valortotal</w:t>
-      </w:r>
-      <w:proofErr w:type="spellEnd"/>
-      <w:r>
-        <w:rPr>
-          <w:rFonts w:ascii="Trebuchet MS" w:hAnsi="Trebuchet MS"/>
-          <w:lang w:val="en-US"/>
-        </w:rPr>
-        <w:t xml:space="preserve"> </w:t>
+        <w:t xml:space="preserve"> two histogram was create</w:t>
+      </w:r>
+      <w:r>
+        <w:rPr>
+          <w:rFonts w:ascii="Trebuchet MS" w:hAnsi="Trebuchet MS"/>
+          <w:lang w:val="en-US"/>
+        </w:rPr>
+        <w:t>d</w:t>
+      </w:r>
+      <w:r>
+        <w:rPr>
+          <w:rFonts w:ascii="Trebuchet MS" w:hAnsi="Trebuchet MS"/>
+          <w:lang w:val="en-US"/>
+        </w:rPr>
+        <w:t xml:space="preserve"> to describe the </w:t>
+      </w:r>
+      <w:r>
+        <w:rPr>
+          <w:rFonts w:ascii="Trebuchet MS" w:hAnsi="Trebuchet MS"/>
+          <w:lang w:val="en-US"/>
+        </w:rPr>
+        <w:t xml:space="preserve">valortotal </w:t>
       </w:r>
       <w:r>
         <w:rPr>
@@ -870,7 +1011,21 @@
           <w:rFonts w:ascii="Trebuchet MS" w:hAnsi="Trebuchet MS"/>
           <w:lang w:val="en-US"/>
         </w:rPr>
-        <w:t xml:space="preserve">Values above 226 have just 10 observations, so I considered </w:t>
+        <w:t>The nota fiscal t</w:t>
+      </w:r>
+      <w:r>
+        <w:rPr>
+          <w:rFonts w:ascii="Trebuchet MS" w:hAnsi="Trebuchet MS"/>
+          <w:lang w:val="en-US"/>
+        </w:rPr>
+        <w:t>otal</w:t>
+      </w:r>
+      <w:r>
+        <w:rPr>
+          <w:rFonts w:ascii="Trebuchet MS" w:hAnsi="Trebuchet MS"/>
+          <w:lang w:val="en-US"/>
+        </w:rPr>
+        <w:t xml:space="preserve"> above 226 have just 10 observations, so I considered </w:t>
       </w:r>
       <w:r>
         <w:rPr>
@@ -974,7 +1129,35 @@
           <w:rFonts w:ascii="Trebuchet MS" w:hAnsi="Trebuchet MS"/>
           <w:lang w:val="en-US"/>
         </w:rPr>
-        <w:t xml:space="preserve">was applied the log10 to x-axis, and now </w:t>
+        <w:t xml:space="preserve">was applied the log10 </w:t>
+      </w:r>
+      <w:r>
+        <w:rPr>
+          <w:rFonts w:ascii="Trebuchet MS" w:hAnsi="Trebuchet MS"/>
+          <w:lang w:val="en-US"/>
+        </w:rPr>
+        <w:t>in the total value (</w:t>
+      </w:r>
+      <w:r>
+        <w:rPr>
+          <w:rFonts w:ascii="Trebuchet MS" w:hAnsi="Trebuchet MS"/>
+          <w:lang w:val="en-US"/>
+        </w:rPr>
+        <w:t>x-axis</w:t>
+      </w:r>
+      <w:r>
+        <w:rPr>
+          <w:rFonts w:ascii="Trebuchet MS" w:hAnsi="Trebuchet MS"/>
+          <w:lang w:val="en-US"/>
+        </w:rPr>
+        <w:t>)</w:t>
+      </w:r>
+      <w:r>
+        <w:rPr>
+          <w:rFonts w:ascii="Trebuchet MS" w:hAnsi="Trebuchet MS"/>
+          <w:lang w:val="en-US"/>
+        </w:rPr>
+        <w:t xml:space="preserve">, and now </w:t>
       </w:r>
       <w:r>
         <w:rPr>
@@ -1084,54 +1267,36 @@
           <w:rFonts w:ascii="Trebuchet MS" w:hAnsi="Trebuchet MS"/>
           <w:lang w:val="en-US"/>
         </w:rPr>
-        <w:t xml:space="preserve">says </w:t>
-      </w:r>
-      <w:proofErr w:type="gramStart"/>
-      <w:r>
-        <w:rPr>
-          <w:rFonts w:ascii="Trebuchet MS" w:hAnsi="Trebuchet MS"/>
-          <w:lang w:val="en-US"/>
-        </w:rPr>
-        <w:t>2</w:t>
-      </w:r>
-      <w:proofErr w:type="gramEnd"/>
-      <w:r>
-        <w:rPr>
-          <w:rFonts w:ascii="Trebuchet MS" w:hAnsi="Trebuchet MS"/>
-          <w:lang w:val="en-US"/>
-        </w:rPr>
-        <w:t xml:space="preserve"> standard deviation below and above the mean represent around 95% from the population. </w:t>
-      </w:r>
-    </w:p>
-    <w:p>
-      <w:pPr>
-        <w:rPr>
-          <w:rFonts w:ascii="Trebuchet MS" w:hAnsi="Trebuchet MS"/>
-          <w:lang w:val="en-US"/>
-        </w:rPr>
-      </w:pPr>
-      <w:r>
-        <w:rPr>
-          <w:rFonts w:ascii="Trebuchet MS" w:hAnsi="Trebuchet MS"/>
-          <w:lang w:val="en-US"/>
-        </w:rPr>
-        <w:t xml:space="preserve">Applying the log 10 for </w:t>
-      </w:r>
-      <w:proofErr w:type="spellStart"/>
-      <w:r>
-        <w:rPr>
-          <w:rFonts w:ascii="Trebuchet MS" w:hAnsi="Trebuchet MS"/>
-          <w:lang w:val="en-US"/>
-        </w:rPr>
-        <w:t>valortotal</w:t>
-      </w:r>
-      <w:proofErr w:type="spellEnd"/>
-      <w:r>
-        <w:rPr>
-          <w:rFonts w:ascii="Trebuchet MS" w:hAnsi="Trebuchet MS"/>
-          <w:lang w:val="en-US"/>
-        </w:rPr>
-        <w:t>, we have:</w:t>
+        <w:t>says</w:t>
+      </w:r>
+      <w:r>
+        <w:rPr>
+          <w:rFonts w:ascii="Trebuchet MS" w:hAnsi="Trebuchet MS"/>
+          <w:lang w:val="en-US"/>
+        </w:rPr>
+        <w:t xml:space="preserve"> that</w:t>
+      </w:r>
+      <w:r>
+        <w:rPr>
+          <w:rFonts w:ascii="Trebuchet MS" w:hAnsi="Trebuchet MS"/>
+          <w:lang w:val="en-US"/>
+        </w:rPr>
+        <w:t xml:space="preserve"> 2 standard deviation below and above the mean represent around 95% from the population. </w:t>
+      </w:r>
+    </w:p>
+    <w:p>
+      <w:pPr>
+        <w:rPr>
+          <w:rFonts w:ascii="Trebuchet MS" w:hAnsi="Trebuchet MS"/>
+          <w:lang w:val="en-US"/>
+        </w:rPr>
+      </w:pPr>
+      <w:r>
+        <w:rPr>
+          <w:rFonts w:ascii="Trebuchet MS" w:hAnsi="Trebuchet MS"/>
+          <w:lang w:val="en-US"/>
+        </w:rPr>
+        <w:t>Applying the log 10 for valortotal, we have:</w:t>
       </w:r>
     </w:p>
     <w:p>
@@ -1185,21 +1350,12 @@
           <w:lang w:val="en-US"/>
         </w:rPr>
       </w:pPr>
-      <w:proofErr w:type="gramStart"/>
-      <w:r>
-        <w:rPr>
-          <w:rFonts w:ascii="Trebuchet MS" w:hAnsi="Trebuchet MS"/>
-          <w:lang w:val="en-US"/>
-        </w:rPr>
-        <w:t>95%</w:t>
-      </w:r>
-      <w:proofErr w:type="gramEnd"/>
-      <w:r>
-        <w:rPr>
-          <w:rFonts w:ascii="Trebuchet MS" w:hAnsi="Trebuchet MS"/>
-          <w:lang w:val="en-US"/>
-        </w:rPr>
-        <w:t xml:space="preserve"> of the </w:t>
+      <w:r>
+        <w:rPr>
+          <w:rFonts w:ascii="Trebuchet MS" w:hAnsi="Trebuchet MS"/>
+          <w:lang w:val="en-US"/>
+        </w:rPr>
+        <w:t xml:space="preserve">95% of the </w:t>
       </w:r>
       <w:r>
         <w:rPr>
@@ -1372,7 +1528,6 @@
         </w:rPr>
         <w:t xml:space="preserve">shows </w:t>
       </w:r>
-      <w:proofErr w:type="gramStart"/>
       <w:r>
         <w:rPr>
           <w:rFonts w:ascii="Trebuchet MS" w:hAnsi="Trebuchet MS"/>
@@ -1380,7 +1535,6 @@
         </w:rPr>
         <w:t>3</w:t>
       </w:r>
-      <w:proofErr w:type="gramEnd"/>
       <w:r>
         <w:rPr>
           <w:rFonts w:ascii="Trebuchet MS" w:hAnsi="Trebuchet MS"/>
@@ -1414,23 +1568,7 @@
           <w:rFonts w:ascii="Trebuchet MS" w:hAnsi="Trebuchet MS"/>
           <w:lang w:val="en-US"/>
         </w:rPr>
-        <w:t xml:space="preserve"> from </w:t>
-      </w:r>
-      <w:proofErr w:type="spellStart"/>
-      <w:r>
-        <w:rPr>
-          <w:rFonts w:ascii="Trebuchet MS" w:hAnsi="Trebuchet MS"/>
-          <w:lang w:val="en-US"/>
-        </w:rPr>
-        <w:t>valortotal</w:t>
-      </w:r>
-      <w:proofErr w:type="spellEnd"/>
-      <w:r>
-        <w:rPr>
-          <w:rFonts w:ascii="Trebuchet MS" w:hAnsi="Trebuchet MS"/>
-          <w:lang w:val="en-US"/>
-        </w:rPr>
-        <w:t xml:space="preserve"> by week</w:t>
+        <w:t xml:space="preserve"> from valortotal by week</w:t>
       </w:r>
       <w:r>
         <w:rPr>
@@ -1572,7 +1710,21 @@
           <w:rFonts w:ascii="Trebuchet MS" w:hAnsi="Trebuchet MS"/>
           <w:lang w:val="en-US"/>
         </w:rPr>
-        <w:t xml:space="preserve">I figured out a small increase from the first week to second week and </w:t>
+        <w:t>I figured out a small increase from the first week to</w:t>
+      </w:r>
+      <w:r>
+        <w:rPr>
+          <w:rFonts w:ascii="Trebuchet MS" w:hAnsi="Trebuchet MS"/>
+          <w:lang w:val="en-US"/>
+        </w:rPr>
+        <w:t xml:space="preserve"> the</w:t>
+      </w:r>
+      <w:r>
+        <w:rPr>
+          <w:rFonts w:ascii="Trebuchet MS" w:hAnsi="Trebuchet MS"/>
+          <w:lang w:val="en-US"/>
+        </w:rPr>
+        <w:t xml:space="preserve"> second week and </w:t>
       </w:r>
       <w:r>
         <w:rPr>
@@ -1607,7 +1759,21 @@
           <w:rFonts w:ascii="Trebuchet MS" w:hAnsi="Trebuchet MS"/>
           <w:lang w:val="en-US"/>
         </w:rPr>
-        <w:t>this increase</w:t>
+        <w:t>this</w:t>
+      </w:r>
+      <w:r>
+        <w:rPr>
+          <w:rFonts w:ascii="Trebuchet MS" w:hAnsi="Trebuchet MS"/>
+          <w:lang w:val="en-US"/>
+        </w:rPr>
+        <w:t xml:space="preserve"> small</w:t>
+      </w:r>
+      <w:r>
+        <w:rPr>
+          <w:rFonts w:ascii="Trebuchet MS" w:hAnsi="Trebuchet MS"/>
+          <w:lang w:val="en-US"/>
+        </w:rPr>
+        <w:t xml:space="preserve"> increase</w:t>
       </w:r>
       <w:r>
         <w:rPr>
@@ -1693,28 +1859,7 @@
           <w:rFonts w:ascii="Trebuchet MS" w:hAnsi="Trebuchet MS"/>
           <w:lang w:val="en-US"/>
         </w:rPr>
-        <w:t>Using lm function from r langu</w:t>
-      </w:r>
-      <w:r>
-        <w:rPr>
-          <w:rFonts w:ascii="Trebuchet MS" w:hAnsi="Trebuchet MS"/>
-          <w:lang w:val="en-US"/>
-        </w:rPr>
-        <w:t>a</w:t>
-      </w:r>
-      <w:r>
-        <w:rPr>
-          <w:rFonts w:ascii="Trebuchet MS" w:hAnsi="Trebuchet MS"/>
-          <w:lang w:val="en-US"/>
-        </w:rPr>
-        <w:t>ge</w:t>
-      </w:r>
-      <w:r>
-        <w:rPr>
-          <w:rFonts w:ascii="Trebuchet MS" w:hAnsi="Trebuchet MS"/>
-          <w:lang w:val="en-US"/>
-        </w:rPr>
-        <w:t>, I found the r-square, the fit value and the confidence interval.</w:t>
+        <w:t>Using lm function from r language, I found the r-square, the fit value and the confidence interval.</w:t>
       </w:r>
     </w:p>
     <w:p>
@@ -1861,37 +2006,21 @@
           <w:rFonts w:ascii="Trebuchet MS" w:hAnsi="Trebuchet MS"/>
           <w:lang w:val="en-US"/>
         </w:rPr>
-        <w:t xml:space="preserve">The table named “mesa 22” has a frequency of 26, followed by the mesa 36, mesa 1 (25), mesa 10 (24), mesa 21 (24), mesa 4 (24), mesa 5 (24), mesa 7 (24). This location is chose by more than 10% of the </w:t>
-      </w:r>
-      <w:r>
-        <w:rPr>
-          <w:rFonts w:ascii="Trebuchet MS" w:hAnsi="Trebuchet MS"/>
-          <w:lang w:val="en-US"/>
-        </w:rPr>
-        <w:t>nota fiscal</w:t>
-      </w:r>
-      <w:r>
-        <w:rPr>
-          <w:rFonts w:ascii="Trebuchet MS" w:hAnsi="Trebuchet MS"/>
-          <w:lang w:val="en-US"/>
-        </w:rPr>
-        <w:t xml:space="preserve">. There </w:t>
-      </w:r>
-      <w:proofErr w:type="gramStart"/>
-      <w:r>
-        <w:rPr>
-          <w:rFonts w:ascii="Trebuchet MS" w:hAnsi="Trebuchet MS"/>
-          <w:lang w:val="en-US"/>
-        </w:rPr>
-        <w:t>isn’t</w:t>
-      </w:r>
-      <w:proofErr w:type="gramEnd"/>
-      <w:r>
-        <w:rPr>
-          <w:rFonts w:ascii="Trebuchet MS" w:hAnsi="Trebuchet MS"/>
-          <w:lang w:val="en-US"/>
-        </w:rPr>
-        <w:t xml:space="preserve"> enough information if this table are close from ea</w:t>
+        <w:t xml:space="preserve">The table named “mesa 22” has a frequency of 26, followed by the mesa 36, mesa 1 (25), mesa 10 (24), mesa 21 (24), mesa 4 (24), mesa 5 (24), mesa 7 (24). This location is chose by more than 10% of </w:t>
+      </w:r>
+      <w:r>
+        <w:rPr>
+          <w:rFonts w:ascii="Trebuchet MS" w:hAnsi="Trebuchet MS"/>
+          <w:lang w:val="en-US"/>
+        </w:rPr>
+        <w:t>the customer</w:t>
+      </w:r>
+      <w:r>
+        <w:rPr>
+          <w:rFonts w:ascii="Trebuchet MS" w:hAnsi="Trebuchet MS"/>
+          <w:lang w:val="en-US"/>
+        </w:rPr>
+        <w:t>. There isn’t enough information if this table are close from ea</w:t>
       </w:r>
       <w:r>
         <w:rPr>
@@ -1930,16 +2059,105 @@
           <w:rFonts w:ascii="Trebuchet MS" w:hAnsi="Trebuchet MS"/>
           <w:lang w:val="en-US"/>
         </w:rPr>
-        <w:t>After analyzing the data se</w:t>
-      </w:r>
-      <w:bookmarkStart w:id="0" w:name="_GoBack"/>
-      <w:bookmarkEnd w:id="0"/>
-      <w:r>
-        <w:rPr>
-          <w:rFonts w:ascii="Trebuchet MS" w:hAnsi="Trebuchet MS"/>
-          <w:lang w:val="en-US"/>
-        </w:rPr>
-        <w:t>t, there was not fields with missing information neither error type, therefore, it was not necessary to create method to clean neither fix the dataset. The only reason to change the dataset were the outliers.</w:t>
+        <w:t xml:space="preserve">After analyzing the data set, </w:t>
+      </w:r>
+      <w:r>
+        <w:rPr>
+          <w:rFonts w:ascii="Trebuchet MS" w:hAnsi="Trebuchet MS"/>
+          <w:lang w:val="en-US"/>
+        </w:rPr>
+        <w:t xml:space="preserve">I figured out </w:t>
+      </w:r>
+      <w:r>
+        <w:rPr>
+          <w:rFonts w:ascii="Trebuchet MS" w:hAnsi="Trebuchet MS"/>
+          <w:lang w:val="en-US"/>
+        </w:rPr>
+        <w:t xml:space="preserve">there was not fields </w:t>
+      </w:r>
+      <w:r>
+        <w:rPr>
+          <w:rFonts w:ascii="Trebuchet MS" w:hAnsi="Trebuchet MS"/>
+          <w:lang w:val="en-US"/>
+        </w:rPr>
+        <w:t xml:space="preserve">neither </w:t>
+      </w:r>
+      <w:r>
+        <w:rPr>
+          <w:rFonts w:ascii="Trebuchet MS" w:hAnsi="Trebuchet MS"/>
+          <w:lang w:val="en-US"/>
+        </w:rPr>
+        <w:t>with missing information</w:t>
+      </w:r>
+      <w:r>
+        <w:rPr>
+          <w:rFonts w:ascii="Trebuchet MS" w:hAnsi="Trebuchet MS"/>
+          <w:lang w:val="en-US"/>
+        </w:rPr>
+        <w:t xml:space="preserve"> nor</w:t>
+      </w:r>
+      <w:r>
+        <w:rPr>
+          <w:rFonts w:ascii="Trebuchet MS" w:hAnsi="Trebuchet MS"/>
+          <w:lang w:val="en-US"/>
+        </w:rPr>
+        <w:t xml:space="preserve"> </w:t>
+      </w:r>
+      <w:r>
+        <w:rPr>
+          <w:rFonts w:ascii="Trebuchet MS" w:hAnsi="Trebuchet MS"/>
+          <w:lang w:val="en-US"/>
+        </w:rPr>
+        <w:t>TypeError</w:t>
+      </w:r>
+      <w:r>
+        <w:rPr>
+          <w:rFonts w:ascii="Trebuchet MS" w:hAnsi="Trebuchet MS"/>
+          <w:lang w:val="en-US"/>
+        </w:rPr>
+        <w:t>, therefore, it was not necessary</w:t>
+      </w:r>
+      <w:r>
+        <w:rPr>
+          <w:rFonts w:ascii="Trebuchet MS" w:hAnsi="Trebuchet MS"/>
+          <w:lang w:val="en-US"/>
+        </w:rPr>
+        <w:t xml:space="preserve"> neither</w:t>
+      </w:r>
+      <w:r>
+        <w:rPr>
+          <w:rFonts w:ascii="Trebuchet MS" w:hAnsi="Trebuchet MS"/>
+          <w:lang w:val="en-US"/>
+        </w:rPr>
+        <w:t xml:space="preserve"> create method</w:t>
+      </w:r>
+      <w:r>
+        <w:rPr>
+          <w:rFonts w:ascii="Trebuchet MS" w:hAnsi="Trebuchet MS"/>
+          <w:lang w:val="en-US"/>
+        </w:rPr>
+        <w:t xml:space="preserve"> to </w:t>
+      </w:r>
+      <w:r>
+        <w:rPr>
+          <w:rFonts w:ascii="Trebuchet MS" w:hAnsi="Trebuchet MS"/>
+          <w:lang w:val="en-US"/>
+        </w:rPr>
+        <w:t xml:space="preserve">clean </w:t>
+      </w:r>
+      <w:r>
+        <w:rPr>
+          <w:rFonts w:ascii="Trebuchet MS" w:hAnsi="Trebuchet MS"/>
+          <w:lang w:val="en-US"/>
+        </w:rPr>
+        <w:t xml:space="preserve">nor to </w:t>
+      </w:r>
+      <w:r>
+        <w:rPr>
+          <w:rFonts w:ascii="Trebuchet MS" w:hAnsi="Trebuchet MS"/>
+          <w:lang w:val="en-US"/>
+        </w:rPr>
+        <w:t>fix the dataset. The only reason to change the dataset were the outliers.</w:t>
       </w:r>
     </w:p>
     <w:p>
@@ -1975,23 +2193,226 @@
           <w:rFonts w:ascii="Trebuchet MS" w:hAnsi="Trebuchet MS"/>
           <w:lang w:val="en-US"/>
         </w:rPr>
-        <w:t xml:space="preserve"> mean +/- </w:t>
-      </w:r>
-      <w:proofErr w:type="gramStart"/>
-      <w:r>
-        <w:rPr>
-          <w:rFonts w:ascii="Trebuchet MS" w:hAnsi="Trebuchet MS"/>
-          <w:lang w:val="en-US"/>
-        </w:rPr>
-        <w:t>2</w:t>
-      </w:r>
-      <w:proofErr w:type="gramEnd"/>
-      <w:r>
-        <w:rPr>
-          <w:rFonts w:ascii="Trebuchet MS" w:hAnsi="Trebuchet MS"/>
-          <w:lang w:val="en-US"/>
-        </w:rPr>
-        <w:t xml:space="preserve"> standard deviation</w:t>
+        <w:t xml:space="preserve"> mean plus</w:t>
+      </w:r>
+      <w:r>
+        <w:rPr>
+          <w:rFonts w:ascii="Trebuchet MS" w:hAnsi="Trebuchet MS"/>
+          <w:lang w:val="en-US"/>
+        </w:rPr>
+        <w:t xml:space="preserve"> 2 standard </w:t>
+      </w:r>
+      <w:r>
+        <w:rPr>
+          <w:rFonts w:ascii="Trebuchet MS" w:hAnsi="Trebuchet MS"/>
+          <w:lang w:val="en-US"/>
+        </w:rPr>
+        <w:t>deviation above and below</w:t>
+      </w:r>
+      <w:r>
+        <w:rPr>
+          <w:rFonts w:ascii="Trebuchet MS" w:hAnsi="Trebuchet MS"/>
+          <w:lang w:val="en-US"/>
+        </w:rPr>
+        <w:t>,</w:t>
+      </w:r>
+      <w:r>
+        <w:rPr>
+          <w:rFonts w:ascii="Trebuchet MS" w:hAnsi="Trebuchet MS"/>
+          <w:lang w:val="en-US"/>
+        </w:rPr>
+        <w:t xml:space="preserve"> represent</w:t>
+      </w:r>
+      <w:r>
+        <w:rPr>
+          <w:rFonts w:ascii="Trebuchet MS" w:hAnsi="Trebuchet MS"/>
+          <w:lang w:val="en-US"/>
+        </w:rPr>
+        <w:t>s</w:t>
+      </w:r>
+      <w:r>
+        <w:rPr>
+          <w:rFonts w:ascii="Trebuchet MS" w:hAnsi="Trebuchet MS"/>
+          <w:lang w:val="en-US"/>
+        </w:rPr>
+        <w:t xml:space="preserve"> 95% of the population. Applying </w:t>
+      </w:r>
+      <w:r>
+        <w:rPr>
+          <w:rFonts w:ascii="Trebuchet MS" w:hAnsi="Trebuchet MS"/>
+          <w:lang w:val="en-US"/>
+        </w:rPr>
+        <w:t xml:space="preserve">log10 </w:t>
+      </w:r>
+      <w:r>
+        <w:rPr>
+          <w:rFonts w:ascii="Trebuchet MS" w:hAnsi="Trebuchet MS"/>
+          <w:lang w:val="en-US"/>
+        </w:rPr>
+        <w:t>to</w:t>
+      </w:r>
+      <w:r>
+        <w:rPr>
+          <w:rFonts w:ascii="Trebuchet MS" w:hAnsi="Trebuchet MS"/>
+          <w:lang w:val="en-US"/>
+        </w:rPr>
+        <w:t xml:space="preserve"> the</w:t>
+      </w:r>
+      <w:r>
+        <w:rPr>
+          <w:rFonts w:ascii="Trebuchet MS" w:hAnsi="Trebuchet MS"/>
+          <w:lang w:val="en-US"/>
+        </w:rPr>
+        <w:t xml:space="preserve"> total value spend by customer </w:t>
+      </w:r>
+      <w:r>
+        <w:rPr>
+          <w:rFonts w:ascii="Trebuchet MS" w:hAnsi="Trebuchet MS"/>
+          <w:lang w:val="en-US"/>
+        </w:rPr>
+        <w:t xml:space="preserve">change the distribution to </w:t>
+      </w:r>
+      <w:r>
+        <w:rPr>
+          <w:rFonts w:ascii="Trebuchet MS" w:hAnsi="Trebuchet MS"/>
+          <w:lang w:val="en-US"/>
+        </w:rPr>
+        <w:t>normal</w:t>
+      </w:r>
+      <w:r>
+        <w:rPr>
+          <w:rFonts w:ascii="Trebuchet MS" w:hAnsi="Trebuchet MS"/>
+          <w:lang w:val="en-US"/>
+        </w:rPr>
+        <w:t>.</w:t>
+      </w:r>
+    </w:p>
+    <w:p>
+      <w:pPr>
+        <w:rPr>
+          <w:rFonts w:ascii="Trebuchet MS" w:hAnsi="Trebuchet MS"/>
+          <w:lang w:val="en-US"/>
+        </w:rPr>
+      </w:pPr>
+      <w:r>
+        <w:rPr>
+          <w:rFonts w:ascii="Trebuchet MS" w:hAnsi="Trebuchet MS"/>
+          <w:lang w:val="en-US"/>
+        </w:rPr>
+        <w:t xml:space="preserve">After calculating the standard deviation and the mean, I conclude for </w:t>
+      </w:r>
+      <w:r>
+        <w:rPr>
+          <w:rFonts w:ascii="Trebuchet MS" w:hAnsi="Trebuchet MS"/>
+          <w:lang w:val="en-US"/>
+        </w:rPr>
+        <w:t xml:space="preserve">95% of the </w:t>
+      </w:r>
+      <w:r>
+        <w:rPr>
+          <w:rFonts w:ascii="Trebuchet MS" w:hAnsi="Trebuchet MS"/>
+          <w:lang w:val="en-US"/>
+        </w:rPr>
+        <w:t xml:space="preserve">customer </w:t>
+      </w:r>
+      <w:r>
+        <w:rPr>
+          <w:rFonts w:ascii="Trebuchet MS" w:hAnsi="Trebuchet MS"/>
+          <w:lang w:val="en-US"/>
+        </w:rPr>
+        <w:t xml:space="preserve">will </w:t>
+      </w:r>
+      <w:r>
+        <w:rPr>
+          <w:rFonts w:ascii="Trebuchet MS" w:hAnsi="Trebuchet MS"/>
+          <w:lang w:val="en-US"/>
+        </w:rPr>
+        <w:t>spend</w:t>
+      </w:r>
+      <w:r>
+        <w:rPr>
+          <w:rFonts w:ascii="Trebuchet MS" w:hAnsi="Trebuchet MS"/>
+          <w:lang w:val="en-US"/>
+        </w:rPr>
+        <w:t xml:space="preserve"> from </w:t>
+      </w:r>
+      <w:r>
+        <w:rPr>
+          <w:rFonts w:ascii="Trebuchet MS" w:hAnsi="Trebuchet MS"/>
+          <w:lang w:val="en-US"/>
+        </w:rPr>
+        <w:t>15.</w:t>
+      </w:r>
+      <w:r>
+        <w:rPr>
+          <w:rFonts w:ascii="Trebuchet MS" w:hAnsi="Trebuchet MS"/>
+          <w:lang w:val="en-US"/>
+        </w:rPr>
+        <w:t xml:space="preserve">66 (1.194) to 136.66 (2.135) </w:t>
+      </w:r>
+      <w:r>
+        <w:rPr>
+          <w:rFonts w:ascii="Trebuchet MS" w:hAnsi="Trebuchet MS"/>
+          <w:lang w:val="en-US"/>
+        </w:rPr>
+        <w:t>and</w:t>
+      </w:r>
+      <w:r>
+        <w:rPr>
+          <w:rFonts w:ascii="Trebuchet MS" w:hAnsi="Trebuchet MS"/>
+          <w:lang w:val="en-US"/>
+        </w:rPr>
+        <w:t xml:space="preserve"> the </w:t>
+      </w:r>
+      <w:r>
+        <w:rPr>
+          <w:rFonts w:ascii="Trebuchet MS" w:hAnsi="Trebuchet MS"/>
+          <w:lang w:val="en-US"/>
+        </w:rPr>
+        <w:t>probably value is around</w:t>
+      </w:r>
+      <w:r>
+        <w:rPr>
+          <w:rFonts w:ascii="Trebuchet MS" w:hAnsi="Trebuchet MS"/>
+          <w:lang w:val="en-US"/>
+        </w:rPr>
+        <w:t xml:space="preserve"> 47.09 (1.673).</w:t>
+      </w:r>
+    </w:p>
+    <w:p>
+      <w:pPr>
+        <w:rPr>
+          <w:rFonts w:ascii="Trebuchet MS" w:hAnsi="Trebuchet MS"/>
+          <w:lang w:val="en-US"/>
+        </w:rPr>
+      </w:pPr>
+      <w:r>
+        <w:rPr>
+          <w:rFonts w:ascii="Trebuchet MS" w:hAnsi="Trebuchet MS"/>
+          <w:lang w:val="en-US"/>
+        </w:rPr>
+        <w:t>I used linear regression to calculate the sales forecast for the next week</w:t>
+      </w:r>
+      <w:r>
+        <w:rPr>
+          <w:rFonts w:ascii="Trebuchet MS" w:hAnsi="Trebuchet MS"/>
+          <w:lang w:val="en-US"/>
+        </w:rPr>
+        <w:t xml:space="preserve"> (week 4)</w:t>
+      </w:r>
+      <w:r>
+        <w:rPr>
+          <w:rFonts w:ascii="Trebuchet MS" w:hAnsi="Trebuchet MS"/>
+          <w:lang w:val="en-US"/>
+        </w:rPr>
+        <w:t>.  The total sum</w:t>
+      </w:r>
+      <w:r>
+        <w:rPr>
+          <w:rFonts w:ascii="Trebuchet MS" w:hAnsi="Trebuchet MS"/>
+          <w:lang w:val="en-US"/>
+        </w:rPr>
+        <w:t xml:space="preserve"> sales</w:t>
       </w:r>
       <w:r>
         <w:rPr>
@@ -2005,94 +2426,6 @@
           <w:rFonts w:ascii="Trebuchet MS" w:hAnsi="Trebuchet MS"/>
           <w:lang w:val="en-US"/>
         </w:rPr>
-        <w:t>represent 95% of the population, and with log10 it was possible to have a normal distribution from the nota fiscal valor total.</w:t>
-      </w:r>
-    </w:p>
-    <w:p>
-      <w:pPr>
-        <w:rPr>
-          <w:rFonts w:ascii="Trebuchet MS" w:hAnsi="Trebuchet MS"/>
-          <w:lang w:val="en-US"/>
-        </w:rPr>
-      </w:pPr>
-      <w:proofErr w:type="gramStart"/>
-      <w:r>
-        <w:rPr>
-          <w:rFonts w:ascii="Trebuchet MS" w:hAnsi="Trebuchet MS"/>
-          <w:lang w:val="en-US"/>
-        </w:rPr>
-        <w:t>95%</w:t>
-      </w:r>
-      <w:proofErr w:type="gramEnd"/>
-      <w:r>
-        <w:rPr>
-          <w:rFonts w:ascii="Trebuchet MS" w:hAnsi="Trebuchet MS"/>
-          <w:lang w:val="en-US"/>
-        </w:rPr>
-        <w:t xml:space="preserve"> of t</w:t>
-      </w:r>
-      <w:r>
-        <w:rPr>
-          <w:rFonts w:ascii="Trebuchet MS" w:hAnsi="Trebuchet MS"/>
-          <w:lang w:val="en-US"/>
-        </w:rPr>
-        <w:t xml:space="preserve">he </w:t>
-      </w:r>
-      <w:r>
-        <w:rPr>
-          <w:rFonts w:ascii="Trebuchet MS" w:hAnsi="Trebuchet MS"/>
-          <w:lang w:val="en-US"/>
-        </w:rPr>
-        <w:t>customer spend</w:t>
-      </w:r>
-      <w:r>
-        <w:rPr>
-          <w:rFonts w:ascii="Trebuchet MS" w:hAnsi="Trebuchet MS"/>
-          <w:lang w:val="en-US"/>
-        </w:rPr>
-        <w:t xml:space="preserve"> from </w:t>
-      </w:r>
-      <w:r>
-        <w:rPr>
-          <w:rFonts w:ascii="Trebuchet MS" w:hAnsi="Trebuchet MS"/>
-          <w:lang w:val="en-US"/>
-        </w:rPr>
-        <w:t>15.</w:t>
-      </w:r>
-      <w:r>
-        <w:rPr>
-          <w:rFonts w:ascii="Trebuchet MS" w:hAnsi="Trebuchet MS"/>
-          <w:lang w:val="en-US"/>
-        </w:rPr>
-        <w:t>66 (1.194) to 136.66 (2.135) with the mean 47.09 (1.673).</w:t>
-      </w:r>
-    </w:p>
-    <w:p>
-      <w:pPr>
-        <w:rPr>
-          <w:rFonts w:ascii="Trebuchet MS" w:hAnsi="Trebuchet MS"/>
-          <w:lang w:val="en-US"/>
-        </w:rPr>
-      </w:pPr>
-      <w:r>
-        <w:rPr>
-          <w:rFonts w:ascii="Trebuchet MS" w:hAnsi="Trebuchet MS"/>
-          <w:lang w:val="en-US"/>
-        </w:rPr>
-        <w:t xml:space="preserve">I used linear regression to calculate the sales forecast for the next week.  </w:t>
-      </w:r>
-      <w:r>
-        <w:rPr>
-          <w:rFonts w:ascii="Trebuchet MS" w:hAnsi="Trebuchet MS"/>
-          <w:lang w:val="en-US"/>
-        </w:rPr>
-        <w:t xml:space="preserve">The total sum (fit value) </w:t>
-      </w:r>
-      <w:r>
-        <w:rPr>
-          <w:rFonts w:ascii="Trebuchet MS" w:hAnsi="Trebuchet MS"/>
-          <w:lang w:val="en-US"/>
-        </w:rPr>
         <w:t xml:space="preserve">for the next week </w:t>
       </w:r>
       <w:r>
@@ -2108,6 +2441,13 @@
           <w:lang w:val="en-US"/>
         </w:rPr>
         <w:t>40371.57</w:t>
+      </w:r>
+      <w:r>
+        <w:rPr>
+          <w:rFonts w:ascii="Trebuchet MS" w:hAnsi="Trebuchet MS"/>
+          <w:lang w:val="en-US"/>
+        </w:rPr>
+        <w:t xml:space="preserve"> (fit value)</w:t>
       </w:r>
       <w:r>
         <w:rPr>

</xml_diff>